<commit_message>
adição de pastas para organização
</commit_message>
<xml_diff>
--- a/arquivos/relatorios/EspecificacaoProjetoTecnicasDeProgramacao-s73-Mario.docx
+++ b/arquivos/relatorios/EspecificacaoProjetoTecnicasDeProgramacao-s73-Mario.docx
@@ -17,18 +17,7 @@
         <w:br w:type="textWrapping"/>
         <w:t xml:space="preserve">ENGENHARIA DE COMPUTAÇÃO DA UTFPR:  </w:t>
         <w:br w:type="textWrapping"/>
-      </w:r>
-      <w:r>
-        <w:rPr>
-          <w:rtl w:val="0"/>
-        </w:rPr>
-        <w:t xml:space="preserve">LAGGANDINO</w:t>
-      </w:r>
-      <w:r>
-        <w:rPr>
-          <w:rtl w:val="0"/>
-        </w:rPr>
-        <w:t xml:space="preserve"> – RELATÓRIO DO PROJETO</w:t>
+        <w:t xml:space="preserve">LAGGANDINO – RELATÓRIO DO PROJETO</w:t>
       </w:r>
     </w:p>
     <w:p>
@@ -67,7 +56,7 @@
         <w:jc w:val="center"/>
         <w:rPr/>
       </w:pPr>
-      <w:bookmarkStart w:colFirst="0" w:colLast="0" w:name="_gjdgxs" w:id="0"/>
+      <w:bookmarkStart w:colFirst="0" w:colLast="0" w:name="_heading=h.gjdgxs" w:id="0"/>
       <w:bookmarkEnd w:id="0"/>
       <w:r>
         <w:rPr>
@@ -95,7 +84,7 @@
         <w:jc w:val="center"/>
         <w:rPr/>
       </w:pPr>
-      <w:bookmarkStart w:colFirst="0" w:colLast="0" w:name="_9c428b25swy" w:id="1"/>
+      <w:bookmarkStart w:colFirst="0" w:colLast="0" w:name="_heading=h.30j0zll" w:id="1"/>
       <w:bookmarkEnd w:id="1"/>
       <w:r>
         <w:rPr>
@@ -114,19 +103,7 @@
         <w:rPr>
           <w:rtl w:val="0"/>
         </w:rPr>
-        <w:t xml:space="preserve"> / S73  – </w:t>
-      </w:r>
-      <w:r>
-        <w:rPr>
-          <w:rtl w:val="0"/>
-        </w:rPr>
-        <w:t xml:space="preserve">Prof. Dr.</w:t>
-      </w:r>
-      <w:r>
-        <w:rPr>
-          <w:rtl w:val="0"/>
-        </w:rPr>
-        <w:t xml:space="preserve"> Jean M. Simão</w:t>
+        <w:t xml:space="preserve"> / S73  – Prof. Dr. Jean M. Simão</w:t>
       </w:r>
     </w:p>
     <w:p>
@@ -135,7 +112,7 @@
         <w:jc w:val="center"/>
         <w:rPr/>
       </w:pPr>
-      <w:bookmarkStart w:colFirst="0" w:colLast="0" w:name="_2y7f91q3u0i4" w:id="2"/>
+      <w:bookmarkStart w:colFirst="0" w:colLast="0" w:name="_heading=h.1fob9te" w:id="2"/>
       <w:bookmarkEnd w:id="2"/>
       <w:r>
         <w:rPr>
@@ -157,7 +134,7 @@
         <w:jc w:val="center"/>
         <w:rPr/>
       </w:pPr>
-      <w:bookmarkStart w:colFirst="0" w:colLast="0" w:name="_3sziayrzw7rz" w:id="3"/>
+      <w:bookmarkStart w:colFirst="0" w:colLast="0" w:name="_heading=h.3znysh7" w:id="3"/>
       <w:bookmarkEnd w:id="3"/>
       <w:r>
         <w:rPr>
@@ -174,7 +151,7 @@
           <w:b w:val="1"/>
         </w:rPr>
       </w:pPr>
-      <w:bookmarkStart w:colFirst="0" w:colLast="0" w:name="_pf7k7ojtvho9" w:id="4"/>
+      <w:bookmarkStart w:colFirst="0" w:colLast="0" w:name="_heading=h.2et92p0" w:id="4"/>
       <w:bookmarkEnd w:id="4"/>
       <w:r>
         <w:rPr>
@@ -190,7 +167,7 @@
         <w:jc w:val="center"/>
         <w:rPr/>
       </w:pPr>
-      <w:bookmarkStart w:colFirst="0" w:colLast="0" w:name="_89hix591tiba" w:id="5"/>
+      <w:bookmarkStart w:colFirst="0" w:colLast="0" w:name="_heading=h.tyjcwt" w:id="5"/>
       <w:bookmarkEnd w:id="5"/>
       <w:r>
         <w:rPr>
@@ -226,33 +203,14 @@
         <w:rPr>
           <w:rtl w:val="0"/>
         </w:rPr>
-        <w:t xml:space="preserve"> - A disciplina de Técnicas de Programação possui como parte de sua estrutura o aprendizado prático de técnicas de engenharia de software. Para isso, a atividade final exige o desenvolvimento de um jogo de plataforma, aplicando os conceitos de programação orientada a objetos em </w:t>
+        <w:t xml:space="preserve"> - A disciplina de Técnicas de Programação possui como parte de sua estrutura o aprendizado prático de técnicas de engenharia de software. Para isso, a atividade final exige o desenvolvimento de um jogo de plataforma, aplicando os conceitos de programação orientada a objetos em C++ aprendidos ao longo das aulas. Para tal, o jogo desenvolvido foi o </w:t>
       </w:r>
       <w:r>
         <w:rPr>
-          <w:rtl w:val="0"/>
-        </w:rPr>
-        <w:t xml:space="preserve">C++</w:t>
-      </w:r>
-      <w:r>
-        <w:rPr>
-          <w:rtl w:val="0"/>
-        </w:rPr>
-        <w:t xml:space="preserve"> aprendidos ao longo das aulas. Para tal, o jogo desenvolvido foi o </w:t>
-      </w:r>
-      <w:r>
-        <w:rPr>
           <w:i w:val="1"/>
           <w:rtl w:val="0"/>
         </w:rPr>
-        <w:t xml:space="preserve">Laggandino</w:t>
-      </w:r>
-      <w:r>
-        <w:rPr>
-          <w:i w:val="1"/>
-          <w:rtl w:val="0"/>
-        </w:rPr>
-        <w:t xml:space="preserve"> Game</w:t>
+        <w:t xml:space="preserve">Laggandino Game</w:t>
       </w:r>
       <w:r>
         <w:rPr>
@@ -272,11 +230,6 @@
           <w:rtl w:val="0"/>
         </w:rPr>
         <w:t xml:space="preserve">) foi feito tendo como base um diagrama genérico, previamente proposto. Seguidamente, foi iniciado o desenvolvimento utilizando a linguagem de programação C++, como também uma biblioteca externa com suporte gráfico Simple and Fast Multimedia Library (SFML), que permitiu a utilização de conceitos de Orientação a Objetos como Classes Abstratas, Namespaces, Polimorfismo, Heranças e Sobrecarga de Operadores. Posteriormente, foi utilizado um processo de testes manuais, a fim de verificar a integridade do código e o cumprimento dos requisitos previamente exigidos. Por fim, considera-se que o desenvolvimento em questão permitiu cumprir o objetivo de aprendizado visado.</w:t>
-      </w:r>
-      <w:r>
-        <w:rPr>
-          <w:rtl w:val="0"/>
-        </w:rPr>
       </w:r>
     </w:p>
     <w:p>
@@ -308,31 +261,7 @@
         <w:rPr>
           <w:rtl w:val="0"/>
         </w:rPr>
-        <w:t xml:space="preserve">Artigo-Relatório para o Trabalho em Técnicas de Programação, Jogo Plataforma utilizando Biblioteca Gráfica em </w:t>
-      </w:r>
-      <w:r>
-        <w:rPr>
-          <w:rtl w:val="0"/>
-        </w:rPr>
-        <w:t xml:space="preserve">C++,</w:t>
-      </w:r>
-      <w:r>
-        <w:rPr>
-          <w:rtl w:val="0"/>
-        </w:rPr>
-        <w:t xml:space="preserve"> Orientação a Objetos com </w:t>
-      </w:r>
-      <w:r>
-        <w:rPr>
-          <w:rtl w:val="0"/>
-        </w:rPr>
-        <w:t xml:space="preserve">C++</w:t>
-      </w:r>
-      <w:r>
-        <w:rPr>
-          <w:rtl w:val="0"/>
-        </w:rPr>
-        <w:t xml:space="preserve"> e Biblioteca Gráfica, Trabalho Final da Disciplina Técnicas de Programação.</w:t>
+        <w:t xml:space="preserve">Artigo-Relatório para o Trabalho em Técnicas de Programação, Jogo Plataforma utilizando Biblioteca Gráfica em C++, Orientação a Objetos com C++ e Biblioteca Gráfica, Trabalho Final da Disciplina Técnicas de Programação.</w:t>
       </w:r>
     </w:p>
     <w:p>
@@ -501,16 +430,7 @@
           <w:szCs w:val="24"/>
           <w:rtl w:val="0"/>
         </w:rPr>
-        <w:t xml:space="preserve">Laggandino</w:t>
-      </w:r>
-      <w:r>
-        <w:rPr>
-          <w:i w:val="1"/>
-          <w:sz w:val="24"/>
-          <w:szCs w:val="24"/>
-          <w:rtl w:val="0"/>
-        </w:rPr>
-        <w:t xml:space="preserve"> Game</w:t>
+        <w:t xml:space="preserve">Laggandino Game</w:t>
       </w:r>
       <w:r>
         <w:rPr>
@@ -558,40 +478,15 @@
           <w:szCs w:val="24"/>
           <w:rtl w:val="0"/>
         </w:rPr>
-        <w:t xml:space="preserve">Laggandino</w:t>
+        <w:t xml:space="preserve">Laggandino Game</w:t>
       </w:r>
       <w:r>
         <w:rPr>
-          <w:i w:val="1"/>
           <w:sz w:val="24"/>
           <w:szCs w:val="24"/>
           <w:rtl w:val="0"/>
         </w:rPr>
-        <w:t xml:space="preserve"> Game</w:t>
-      </w:r>
-      <w:r>
-        <w:rPr>
-          <w:sz w:val="24"/>
-          <w:szCs w:val="24"/>
-          <w:rtl w:val="0"/>
-        </w:rPr>
-        <w:t xml:space="preserve"> possui complexidade de forma a utilizar diversos recursos da linguagem </w:t>
-      </w:r>
-      <w:r>
-        <w:rPr>
-          <w:sz w:val="24"/>
-          <w:szCs w:val="24"/>
-          <w:rtl w:val="0"/>
-        </w:rPr>
-        <w:t xml:space="preserve">C++,</w:t>
-      </w:r>
-      <w:r>
-        <w:rPr>
-          <w:sz w:val="24"/>
-          <w:szCs w:val="24"/>
-          <w:rtl w:val="0"/>
-        </w:rPr>
-        <w:t xml:space="preserve"> além da biblioteca gráfica Simple and Fast Multimedia Library (SFML). Assim, estabelece-se a oportunidade de ampliar conceitos e aprimorar habilidades através do cumprimento dos requisitos solicitados.</w:t>
+        <w:t xml:space="preserve"> possui complexidade de forma a utilizar diversos recursos da linguagem C++, além da biblioteca gráfica Simple and Fast Multimedia Library (SFML). Assim, estabelece-se a oportunidade de ampliar conceitos e aprimorar habilidades através do cumprimento dos requisitos solicitados.</w:t>
       </w:r>
     </w:p>
     <w:p>
@@ -781,16 +676,16 @@
           <wp:inline distB="114300" distT="114300" distL="114300" distR="114300">
             <wp:extent cx="3960000" cy="2336400"/>
             <wp:effectExtent b="0" l="0" r="0" t="0"/>
-            <wp:docPr id="1" name="image3.png"/>
+            <wp:docPr id="4" name="image2.png"/>
             <a:graphic>
               <a:graphicData uri="http://schemas.openxmlformats.org/drawingml/2006/picture">
                 <pic:pic>
                   <pic:nvPicPr>
-                    <pic:cNvPr id="0" name="image3.png"/>
+                    <pic:cNvPr id="0" name="image2.png"/>
                     <pic:cNvPicPr preferRelativeResize="0"/>
                   </pic:nvPicPr>
                   <pic:blipFill>
-                    <a:blip r:embed="rId6"/>
+                    <a:blip r:embed="rId7"/>
                     <a:srcRect b="0" l="0" r="0" t="0"/>
                     <a:stretch>
                       <a:fillRect/>
@@ -920,7 +815,7 @@
           <wp:inline distB="114300" distT="114300" distL="114300" distR="114300">
             <wp:extent cx="3960000" cy="2217600"/>
             <wp:effectExtent b="0" l="0" r="0" t="0"/>
-            <wp:docPr id="3" name="image1.png"/>
+            <wp:docPr id="6" name="image1.png"/>
             <a:graphic>
               <a:graphicData uri="http://schemas.openxmlformats.org/drawingml/2006/picture">
                 <pic:pic>
@@ -929,7 +824,7 @@
                     <pic:cNvPicPr preferRelativeResize="0"/>
                   </pic:nvPicPr>
                   <pic:blipFill>
-                    <a:blip r:embed="rId7"/>
+                    <a:blip r:embed="rId8"/>
                     <a:srcRect b="0" l="0" r="0" t="0"/>
                     <a:stretch>
                       <a:fillRect/>
@@ -1028,11 +923,6 @@
           <w:rtl w:val="0"/>
         </w:rPr>
         <w:t xml:space="preserve">Em qualquer momento, o jogador pode apertar a tecla ESC para adentrar o menu de pause, acessando assim as opções de: voltar para a fase, salvar a jogada atual, verificar o ranking, carregar uma jogada anterior, ou voltar ao menu principal. Após chegar à última plataforma da montanha, o jogador é levado à fase floresta, que por sua vez ao ser completada, o jogo é finalizado, então o usuário vai para a tela de registro, na qual digita seu nome e sua pontuação é salva no ranking geral dos campeões.</w:t>
-      </w:r>
-      <w:r>
-        <w:rPr>
-          <w:rtl w:val="0"/>
-        </w:rPr>
       </w:r>
     </w:p>
     <w:p>
@@ -1354,43 +1244,25 @@
               </w:rPr>
               <w:t xml:space="preserve">Apresentar graficamente menu de opções aos usuários do Jogo.</w:t>
             </w:r>
-            <w:r>
-              <w:rPr>
-                <w:rtl w:val="0"/>
-              </w:rPr>
-            </w:r>
-          </w:p>
-        </w:tc>
-        <w:tc>
-          <w:tcPr/>
-          <w:p>
-            <w:pPr>
-              <w:jc w:val="both"/>
-              <w:rPr>
-                <w:sz w:val="22"/>
-                <w:szCs w:val="22"/>
-              </w:rPr>
-            </w:pPr>
-            <w:r>
-              <w:rPr>
-                <w:sz w:val="22"/>
-                <w:szCs w:val="22"/>
-                <w:rtl w:val="0"/>
-              </w:rPr>
-              <w:t xml:space="preserve">Requisito previsto inicialmente </w:t>
-            </w:r>
-            <w:r>
-              <w:rPr>
-                <w:sz w:val="22"/>
-                <w:szCs w:val="22"/>
-                <w:rtl w:val="0"/>
-              </w:rPr>
-              <w:t xml:space="preserve">e realizado.</w:t>
-            </w:r>
-            <w:r>
-              <w:rPr>
-                <w:rtl w:val="0"/>
-              </w:rPr>
+          </w:p>
+        </w:tc>
+        <w:tc>
+          <w:tcPr/>
+          <w:p>
+            <w:pPr>
+              <w:jc w:val="both"/>
+              <w:rPr>
+                <w:sz w:val="22"/>
+                <w:szCs w:val="22"/>
+              </w:rPr>
+            </w:pPr>
+            <w:r>
+              <w:rPr>
+                <w:sz w:val="22"/>
+                <w:szCs w:val="22"/>
+                <w:rtl w:val="0"/>
+              </w:rPr>
+              <w:t xml:space="preserve">Requisito previsto inicialmente e realizado.</w:t>
             </w:r>
           </w:p>
         </w:tc>
@@ -1476,20 +1348,7 @@
                 <w:szCs w:val="22"/>
                 <w:rtl w:val="0"/>
               </w:rPr>
-              <w:t xml:space="preserve">Requisito previsto inicialmente </w:t>
-            </w:r>
-            <w:r>
-              <w:rPr>
-                <w:sz w:val="22"/>
-                <w:szCs w:val="22"/>
-                <w:rtl w:val="0"/>
-              </w:rPr>
-              <w:t xml:space="preserve">e realizado.</w:t>
-            </w:r>
-            <w:r>
-              <w:rPr>
-                <w:rtl w:val="0"/>
-              </w:rPr>
+              <w:t xml:space="preserve">Requisito previsto inicialmente e realizado.</w:t>
             </w:r>
           </w:p>
         </w:tc>
@@ -1576,20 +1435,7 @@
                 <w:szCs w:val="22"/>
                 <w:rtl w:val="0"/>
               </w:rPr>
-              <w:t xml:space="preserve">Requisito previsto inicialmente </w:t>
-            </w:r>
-            <w:r>
-              <w:rPr>
-                <w:sz w:val="22"/>
-                <w:szCs w:val="22"/>
-                <w:rtl w:val="0"/>
-              </w:rPr>
-              <w:t xml:space="preserve">e realizado.</w:t>
-            </w:r>
-            <w:r>
-              <w:rPr>
-                <w:rtl w:val="0"/>
-              </w:rPr>
+              <w:t xml:space="preserve">Requisito previsto inicialmente e realizado.</w:t>
             </w:r>
           </w:p>
         </w:tc>
@@ -1675,20 +1521,7 @@
                 <w:szCs w:val="22"/>
                 <w:rtl w:val="0"/>
               </w:rPr>
-              <w:t xml:space="preserve">Requisito previsto inicialmente </w:t>
-            </w:r>
-            <w:r>
-              <w:rPr>
-                <w:sz w:val="22"/>
-                <w:szCs w:val="22"/>
-                <w:rtl w:val="0"/>
-              </w:rPr>
-              <w:t xml:space="preserve">e realizado.</w:t>
-            </w:r>
-            <w:r>
-              <w:rPr>
-                <w:rtl w:val="0"/>
-              </w:rPr>
+              <w:t xml:space="preserve">Requisito previsto inicialmente e realizado.</w:t>
             </w:r>
           </w:p>
         </w:tc>
@@ -1774,20 +1607,7 @@
                 <w:szCs w:val="22"/>
                 <w:rtl w:val="0"/>
               </w:rPr>
-              <w:t xml:space="preserve">Requisito previsto inicialmente </w:t>
-            </w:r>
-            <w:r>
-              <w:rPr>
-                <w:sz w:val="22"/>
-                <w:szCs w:val="22"/>
-                <w:rtl w:val="0"/>
-              </w:rPr>
-              <w:t xml:space="preserve">e realizado.</w:t>
-            </w:r>
-            <w:r>
-              <w:rPr>
-                <w:rtl w:val="0"/>
-              </w:rPr>
+              <w:t xml:space="preserve">Requisito previsto inicialmente e realizado.</w:t>
             </w:r>
           </w:p>
         </w:tc>
@@ -1873,20 +1693,7 @@
                 <w:szCs w:val="22"/>
                 <w:rtl w:val="0"/>
               </w:rPr>
-              <w:t xml:space="preserve">Requisito previsto inicialmente </w:t>
-            </w:r>
-            <w:r>
-              <w:rPr>
-                <w:sz w:val="22"/>
-                <w:szCs w:val="22"/>
-                <w:rtl w:val="0"/>
-              </w:rPr>
-              <w:t xml:space="preserve">e realizado.</w:t>
-            </w:r>
-            <w:r>
-              <w:rPr>
-                <w:rtl w:val="0"/>
-              </w:rPr>
+              <w:t xml:space="preserve">Requisito previsto inicialmente e realizado.</w:t>
             </w:r>
           </w:p>
         </w:tc>
@@ -1989,20 +1796,7 @@
                 <w:szCs w:val="22"/>
                 <w:rtl w:val="0"/>
               </w:rPr>
-              <w:t xml:space="preserve">Requisito previsto inicialmente </w:t>
-            </w:r>
-            <w:r>
-              <w:rPr>
-                <w:sz w:val="22"/>
-                <w:szCs w:val="22"/>
-                <w:rtl w:val="0"/>
-              </w:rPr>
-              <w:t xml:space="preserve">e realizado.</w:t>
-            </w:r>
-            <w:r>
-              <w:rPr>
-                <w:rtl w:val="0"/>
-              </w:rPr>
+              <w:t xml:space="preserve">Requisito previsto inicialmente e realizado.</w:t>
             </w:r>
           </w:p>
         </w:tc>
@@ -2088,20 +1882,7 @@
                 <w:szCs w:val="22"/>
                 <w:rtl w:val="0"/>
               </w:rPr>
-              <w:t xml:space="preserve">Requisito previsto inicialmente </w:t>
-            </w:r>
-            <w:r>
-              <w:rPr>
-                <w:sz w:val="22"/>
-                <w:szCs w:val="22"/>
-                <w:rtl w:val="0"/>
-              </w:rPr>
-              <w:t xml:space="preserve">e realizado.</w:t>
-            </w:r>
-            <w:r>
-              <w:rPr>
-                <w:rtl w:val="0"/>
-              </w:rPr>
+              <w:t xml:space="preserve">Requisito previsto inicialmente e realizado.</w:t>
             </w:r>
           </w:p>
         </w:tc>
@@ -2201,20 +1982,7 @@
                 <w:szCs w:val="22"/>
                 <w:rtl w:val="0"/>
               </w:rPr>
-              <w:t xml:space="preserve">Requisito previsto inicialmente </w:t>
-            </w:r>
-            <w:r>
-              <w:rPr>
-                <w:sz w:val="22"/>
-                <w:szCs w:val="22"/>
-                <w:rtl w:val="0"/>
-              </w:rPr>
-              <w:t xml:space="preserve">e realizado.</w:t>
-            </w:r>
-            <w:r>
-              <w:rPr>
-                <w:rtl w:val="0"/>
-              </w:rPr>
+              <w:t xml:space="preserve">Requisito previsto inicialmente e realizado.</w:t>
             </w:r>
           </w:p>
         </w:tc>
@@ -2352,20 +2120,7 @@
                 <w:szCs w:val="22"/>
                 <w:rtl w:val="0"/>
               </w:rPr>
-              <w:t xml:space="preserve">Requisito previsto inicialmente </w:t>
-            </w:r>
-            <w:r>
-              <w:rPr>
-                <w:sz w:val="22"/>
-                <w:szCs w:val="22"/>
-                <w:rtl w:val="0"/>
-              </w:rPr>
-              <w:t xml:space="preserve">e realizado.</w:t>
-            </w:r>
-            <w:r>
-              <w:rPr>
-                <w:rtl w:val="0"/>
-              </w:rPr>
+              <w:t xml:space="preserve">Requisito previsto inicialmente e realizado.</w:t>
             </w:r>
           </w:p>
         </w:tc>
@@ -2404,7 +2159,6 @@
             <w:pPr>
               <w:keepNext w:val="1"/>
               <w:keepLines w:val="0"/>
-              <w:pageBreakBefore w:val="0"/>
               <w:widowControl w:val="1"/>
               <w:pBdr>
                 <w:top w:space="0" w:sz="0" w:val="nil"/>
@@ -2776,16 +2530,16 @@
           <wp:inline distB="114300" distT="114300" distL="114300" distR="114300">
             <wp:extent cx="5759140" cy="3632200"/>
             <wp:effectExtent b="0" l="0" r="0" t="0"/>
-            <wp:docPr id="2" name="image2.jpg"/>
+            <wp:docPr id="5" name="image3.jpg"/>
             <a:graphic>
               <a:graphicData uri="http://schemas.openxmlformats.org/drawingml/2006/picture">
                 <pic:pic>
                   <pic:nvPicPr>
-                    <pic:cNvPr id="0" name="image2.jpg"/>
+                    <pic:cNvPr id="0" name="image3.jpg"/>
                     <pic:cNvPicPr preferRelativeResize="0"/>
                   </pic:nvPicPr>
                   <pic:blipFill>
-                    <a:blip r:embed="rId8"/>
+                    <a:blip r:embed="rId9"/>
                     <a:srcRect b="0" l="0" r="0" t="0"/>
                     <a:stretch>
                       <a:fillRect/>
@@ -2991,7 +2745,7 @@
     <w:tbl>
       <w:tblPr>
         <w:tblStyle w:val="Table2"/>
-        <w:tblW w:w="9071.0" w:type="dxa"/>
+        <w:tblW w:w="9077.0" w:type="dxa"/>
         <w:jc w:val="center"/>
         <w:tblBorders>
           <w:top w:color="000000" w:space="0" w:sz="6" w:val="single"/>
@@ -3141,7 +2895,6 @@
             <w:pPr>
               <w:keepNext w:val="0"/>
               <w:keepLines w:val="0"/>
-              <w:pageBreakBefore w:val="0"/>
               <w:widowControl w:val="0"/>
               <w:pBdr>
                 <w:top w:space="0" w:sz="0" w:val="nil"/>
@@ -3227,7 +2980,6 @@
             <w:pPr>
               <w:keepNext w:val="0"/>
               <w:keepLines w:val="0"/>
-              <w:pageBreakBefore w:val="0"/>
               <w:widowControl w:val="0"/>
               <w:pBdr>
                 <w:top w:space="0" w:sz="0" w:val="nil"/>
@@ -3387,11 +3139,6 @@
               </w:rPr>
               <w:t xml:space="preserve">Todos .h e .cpp.</w:t>
             </w:r>
-            <w:r>
-              <w:rPr>
-                <w:rtl w:val="0"/>
-              </w:rPr>
-            </w:r>
           </w:p>
         </w:tc>
       </w:tr>
@@ -3407,7 +3154,6 @@
             <w:pPr>
               <w:keepNext w:val="0"/>
               <w:keepLines w:val="0"/>
-              <w:pageBreakBefore w:val="0"/>
               <w:widowControl w:val="0"/>
               <w:pBdr>
                 <w:top w:space="0" w:sz="0" w:val="nil"/>
@@ -3583,7 +3329,6 @@
             <w:pPr>
               <w:keepNext w:val="0"/>
               <w:keepLines w:val="0"/>
-              <w:pageBreakBefore w:val="0"/>
               <w:widowControl w:val="0"/>
               <w:pBdr>
                 <w:top w:space="0" w:sz="0" w:val="nil"/>
@@ -3708,7 +3453,6 @@
             <w:pPr>
               <w:keepNext w:val="0"/>
               <w:keepLines w:val="0"/>
-              <w:pageBreakBefore w:val="0"/>
               <w:widowControl w:val="0"/>
               <w:pBdr>
                 <w:top w:space="0" w:sz="0" w:val="nil"/>
@@ -3833,7 +3577,6 @@
             <w:pPr>
               <w:keepNext w:val="0"/>
               <w:keepLines w:val="0"/>
-              <w:pageBreakBefore w:val="0"/>
               <w:widowControl w:val="0"/>
               <w:pBdr>
                 <w:top w:space="0" w:sz="0" w:val="nil"/>
@@ -3918,7 +3661,6 @@
             <w:pPr>
               <w:keepNext w:val="0"/>
               <w:keepLines w:val="0"/>
-              <w:pageBreakBefore w:val="0"/>
               <w:widowControl w:val="0"/>
               <w:pBdr>
                 <w:top w:space="0" w:sz="0" w:val="nil"/>
@@ -4062,7 +3804,6 @@
             <w:pPr>
               <w:keepNext w:val="0"/>
               <w:keepLines w:val="0"/>
-              <w:pageBreakBefore w:val="0"/>
               <w:widowControl w:val="0"/>
               <w:pBdr>
                 <w:top w:space="0" w:sz="0" w:val="nil"/>
@@ -4205,7 +3946,6 @@
             <w:pPr>
               <w:keepNext w:val="0"/>
               <w:keepLines w:val="0"/>
-              <w:pageBreakBefore w:val="0"/>
               <w:widowControl w:val="0"/>
               <w:pBdr>
                 <w:top w:space="0" w:sz="0" w:val="nil"/>
@@ -4347,7 +4087,6 @@
             <w:pPr>
               <w:keepNext w:val="0"/>
               <w:keepLines w:val="0"/>
-              <w:pageBreakBefore w:val="0"/>
               <w:widowControl w:val="0"/>
               <w:pBdr>
                 <w:top w:space="0" w:sz="0" w:val="nil"/>
@@ -4472,7 +4211,6 @@
             <w:pPr>
               <w:keepNext w:val="0"/>
               <w:keepLines w:val="0"/>
-              <w:pageBreakBefore w:val="0"/>
               <w:widowControl w:val="0"/>
               <w:pBdr>
                 <w:top w:space="0" w:sz="0" w:val="nil"/>
@@ -4572,7 +4310,6 @@
             <w:pPr>
               <w:keepNext w:val="0"/>
               <w:keepLines w:val="0"/>
-              <w:pageBreakBefore w:val="0"/>
               <w:widowControl w:val="0"/>
               <w:pBdr>
                 <w:top w:space="0" w:sz="0" w:val="nil"/>
@@ -4716,7 +4453,6 @@
             <w:pPr>
               <w:keepNext w:val="0"/>
               <w:keepLines w:val="0"/>
-              <w:pageBreakBefore w:val="0"/>
               <w:widowControl w:val="0"/>
               <w:pBdr>
                 <w:top w:space="0" w:sz="0" w:val="nil"/>
@@ -4872,7 +4608,6 @@
             <w:pPr>
               <w:keepNext w:val="0"/>
               <w:keepLines w:val="0"/>
-              <w:pageBreakBefore w:val="0"/>
               <w:widowControl w:val="0"/>
               <w:pBdr>
                 <w:top w:space="0" w:sz="0" w:val="nil"/>
@@ -5045,7 +4780,6 @@
             <w:pPr>
               <w:keepNext w:val="0"/>
               <w:keepLines w:val="0"/>
-              <w:pageBreakBefore w:val="0"/>
               <w:widowControl w:val="0"/>
               <w:pBdr>
                 <w:top w:space="0" w:sz="0" w:val="nil"/>
@@ -5184,7 +4918,6 @@
             <w:pPr>
               <w:keepNext w:val="0"/>
               <w:keepLines w:val="0"/>
-              <w:pageBreakBefore w:val="0"/>
               <w:widowControl w:val="0"/>
               <w:pBdr>
                 <w:top w:space="0" w:sz="0" w:val="nil"/>
@@ -5269,7 +5002,6 @@
             <w:pPr>
               <w:keepNext w:val="0"/>
               <w:keepLines w:val="0"/>
-              <w:pageBreakBefore w:val="0"/>
               <w:widowControl w:val="0"/>
               <w:pBdr>
                 <w:top w:space="0" w:sz="0" w:val="nil"/>
@@ -5395,7 +5127,6 @@
             <w:pPr>
               <w:keepNext w:val="0"/>
               <w:keepLines w:val="0"/>
-              <w:pageBreakBefore w:val="0"/>
               <w:widowControl w:val="0"/>
               <w:pBdr>
                 <w:top w:space="0" w:sz="0" w:val="nil"/>
@@ -5520,7 +5251,6 @@
             <w:pPr>
               <w:keepNext w:val="0"/>
               <w:keepLines w:val="0"/>
-              <w:pageBreakBefore w:val="0"/>
               <w:widowControl w:val="0"/>
               <w:pBdr>
                 <w:top w:space="0" w:sz="0" w:val="nil"/>
@@ -5602,7 +5332,6 @@
             <w:pPr>
               <w:keepNext w:val="0"/>
               <w:keepLines w:val="0"/>
-              <w:pageBreakBefore w:val="0"/>
               <w:widowControl w:val="0"/>
               <w:pBdr>
                 <w:top w:space="0" w:sz="0" w:val="nil"/>
@@ -5724,7 +5453,6 @@
             <w:pPr>
               <w:keepNext w:val="0"/>
               <w:keepLines w:val="0"/>
-              <w:pageBreakBefore w:val="0"/>
               <w:widowControl w:val="0"/>
               <w:pBdr>
                 <w:top w:space="0" w:sz="0" w:val="nil"/>
@@ -5845,7 +5573,6 @@
             <w:pPr>
               <w:keepNext w:val="0"/>
               <w:keepLines w:val="0"/>
-              <w:pageBreakBefore w:val="0"/>
               <w:widowControl w:val="0"/>
               <w:pBdr>
                 <w:top w:space="0" w:sz="0" w:val="nil"/>
@@ -5972,7 +5699,6 @@
             <w:pPr>
               <w:keepNext w:val="0"/>
               <w:keepLines w:val="0"/>
-              <w:pageBreakBefore w:val="0"/>
               <w:widowControl w:val="0"/>
               <w:pBdr>
                 <w:top w:space="0" w:sz="0" w:val="nil"/>
@@ -6094,7 +5820,6 @@
             <w:pPr>
               <w:keepNext w:val="0"/>
               <w:keepLines w:val="0"/>
-              <w:pageBreakBefore w:val="0"/>
               <w:widowControl w:val="0"/>
               <w:pBdr>
                 <w:top w:space="0" w:sz="0" w:val="nil"/>
@@ -6216,7 +5941,6 @@
             <w:pPr>
               <w:keepNext w:val="0"/>
               <w:keepLines w:val="0"/>
-              <w:pageBreakBefore w:val="0"/>
               <w:widowControl w:val="0"/>
               <w:pBdr>
                 <w:top w:space="0" w:sz="0" w:val="nil"/>
@@ -6338,7 +6062,6 @@
             <w:pPr>
               <w:keepNext w:val="0"/>
               <w:keepLines w:val="0"/>
-              <w:pageBreakBefore w:val="0"/>
               <w:widowControl w:val="0"/>
               <w:pBdr>
                 <w:top w:space="0" w:sz="0" w:val="nil"/>
@@ -6460,7 +6183,6 @@
             <w:pPr>
               <w:keepNext w:val="0"/>
               <w:keepLines w:val="0"/>
-              <w:pageBreakBefore w:val="0"/>
               <w:widowControl w:val="0"/>
               <w:pBdr>
                 <w:top w:space="0" w:sz="0" w:val="nil"/>
@@ -6546,7 +6268,6 @@
             <w:pPr>
               <w:keepNext w:val="0"/>
               <w:keepLines w:val="0"/>
-              <w:pageBreakBefore w:val="0"/>
               <w:widowControl w:val="0"/>
               <w:pBdr>
                 <w:top w:space="0" w:sz="0" w:val="nil"/>
@@ -6687,7 +6408,6 @@
             <w:pPr>
               <w:keepNext w:val="0"/>
               <w:keepLines w:val="0"/>
-              <w:pageBreakBefore w:val="0"/>
               <w:widowControl w:val="0"/>
               <w:pBdr>
                 <w:top w:space="0" w:sz="0" w:val="nil"/>
@@ -6827,7 +6547,6 @@
             <w:pPr>
               <w:keepNext w:val="0"/>
               <w:keepLines w:val="0"/>
-              <w:pageBreakBefore w:val="0"/>
               <w:widowControl w:val="0"/>
               <w:pBdr>
                 <w:top w:space="0" w:sz="0" w:val="nil"/>
@@ -6950,7 +6669,6 @@
             <w:pPr>
               <w:keepNext w:val="0"/>
               <w:keepLines w:val="0"/>
-              <w:pageBreakBefore w:val="0"/>
               <w:widowControl w:val="0"/>
               <w:pBdr>
                 <w:top w:space="0" w:sz="0" w:val="nil"/>
@@ -7089,7 +6807,6 @@
             <w:pPr>
               <w:keepNext w:val="0"/>
               <w:keepLines w:val="0"/>
-              <w:pageBreakBefore w:val="0"/>
               <w:widowControl w:val="0"/>
               <w:pBdr>
                 <w:top w:space="0" w:sz="0" w:val="nil"/>
@@ -7146,7 +6863,6 @@
             <w:pPr>
               <w:keepNext w:val="1"/>
               <w:keepLines w:val="0"/>
-              <w:pageBreakBefore w:val="0"/>
               <w:widowControl w:val="1"/>
               <w:pBdr>
                 <w:top w:space="0" w:sz="0" w:val="nil"/>
@@ -7239,7 +6955,6 @@
             <w:pPr>
               <w:keepNext w:val="0"/>
               <w:keepLines w:val="0"/>
-              <w:pageBreakBefore w:val="0"/>
               <w:widowControl w:val="0"/>
               <w:pBdr>
                 <w:top w:space="0" w:sz="0" w:val="nil"/>
@@ -7462,7 +7177,6 @@
             <w:pPr>
               <w:keepNext w:val="0"/>
               <w:keepLines w:val="0"/>
-              <w:pageBreakBefore w:val="0"/>
               <w:widowControl w:val="0"/>
               <w:pBdr>
                 <w:top w:space="0" w:sz="0" w:val="nil"/>
@@ -7601,7 +7315,6 @@
             <w:pPr>
               <w:keepNext w:val="0"/>
               <w:keepLines w:val="0"/>
-              <w:pageBreakBefore w:val="0"/>
               <w:widowControl w:val="0"/>
               <w:pBdr>
                 <w:top w:space="0" w:sz="0" w:val="nil"/>
@@ -7685,7 +7398,6 @@
             <w:pPr>
               <w:keepNext w:val="0"/>
               <w:keepLines w:val="0"/>
-              <w:pageBreakBefore w:val="0"/>
               <w:widowControl w:val="0"/>
               <w:pBdr>
                 <w:top w:space="0" w:sz="0" w:val="nil"/>
@@ -7855,7 +7567,6 @@
             <w:pPr>
               <w:keepNext w:val="0"/>
               <w:keepLines w:val="0"/>
-              <w:pageBreakBefore w:val="0"/>
               <w:widowControl w:val="0"/>
               <w:pBdr>
                 <w:top w:space="0" w:sz="0" w:val="nil"/>
@@ -8021,7 +7732,6 @@
             <w:pPr>
               <w:keepNext w:val="0"/>
               <w:keepLines w:val="0"/>
-              <w:pageBreakBefore w:val="0"/>
               <w:widowControl w:val="0"/>
               <w:pBdr>
                 <w:top w:space="0" w:sz="0" w:val="nil"/>
@@ -8106,7 +7816,6 @@
             <w:pPr>
               <w:keepNext w:val="0"/>
               <w:keepLines w:val="0"/>
-              <w:pageBreakBefore w:val="0"/>
               <w:widowControl w:val="0"/>
               <w:pBdr>
                 <w:top w:space="0" w:sz="0" w:val="nil"/>
@@ -8318,7 +8027,6 @@
             <w:pPr>
               <w:keepNext w:val="0"/>
               <w:keepLines w:val="0"/>
-              <w:pageBreakBefore w:val="0"/>
               <w:widowControl w:val="0"/>
               <w:pBdr>
                 <w:top w:space="0" w:sz="0" w:val="nil"/>
@@ -8489,7 +8197,6 @@
             <w:pPr>
               <w:keepNext w:val="0"/>
               <w:keepLines w:val="0"/>
-              <w:pageBreakBefore w:val="0"/>
               <w:widowControl w:val="0"/>
               <w:pBdr>
                 <w:top w:space="0" w:sz="0" w:val="nil"/>
@@ -8595,7 +8302,6 @@
             <w:pPr>
               <w:keepNext w:val="0"/>
               <w:keepLines w:val="0"/>
-              <w:pageBreakBefore w:val="0"/>
               <w:widowControl w:val="0"/>
               <w:pBdr>
                 <w:top w:space="0" w:sz="0" w:val="nil"/>
@@ -8723,7 +8429,6 @@
             <w:pPr>
               <w:keepNext w:val="0"/>
               <w:keepLines w:val="0"/>
-              <w:pageBreakBefore w:val="0"/>
               <w:widowControl w:val="0"/>
               <w:pBdr>
                 <w:top w:space="0" w:sz="0" w:val="nil"/>
@@ -8860,7 +8565,6 @@
             <w:pPr>
               <w:keepNext w:val="0"/>
               <w:keepLines w:val="0"/>
-              <w:pageBreakBefore w:val="0"/>
               <w:widowControl w:val="0"/>
               <w:pBdr>
                 <w:top w:space="0" w:sz="0" w:val="nil"/>
@@ -8945,7 +8649,6 @@
             <w:pPr>
               <w:keepNext w:val="0"/>
               <w:keepLines w:val="0"/>
-              <w:pageBreakBefore w:val="0"/>
               <w:widowControl w:val="0"/>
               <w:pBdr>
                 <w:top w:space="0" w:sz="0" w:val="nil"/>
@@ -9068,7 +8771,6 @@
             <w:pPr>
               <w:keepNext w:val="0"/>
               <w:keepLines w:val="0"/>
-              <w:pageBreakBefore w:val="0"/>
               <w:widowControl w:val="0"/>
               <w:pBdr>
                 <w:top w:space="0" w:sz="0" w:val="nil"/>
@@ -9207,7 +8909,6 @@
             <w:pPr>
               <w:keepNext w:val="0"/>
               <w:keepLines w:val="0"/>
-              <w:pageBreakBefore w:val="0"/>
               <w:widowControl w:val="0"/>
               <w:pBdr>
                 <w:top w:space="0" w:sz="0" w:val="nil"/>
@@ -9363,7 +9064,6 @@
             <w:pPr>
               <w:keepNext w:val="0"/>
               <w:keepLines w:val="0"/>
-              <w:pageBreakBefore w:val="0"/>
               <w:widowControl w:val="0"/>
               <w:pBdr>
                 <w:top w:space="0" w:sz="0" w:val="nil"/>
@@ -9418,7 +9118,6 @@
             <w:pPr>
               <w:keepNext w:val="1"/>
               <w:keepLines w:val="0"/>
-              <w:pageBreakBefore w:val="0"/>
               <w:widowControl w:val="1"/>
               <w:pBdr>
                 <w:top w:space="0" w:sz="0" w:val="nil"/>
@@ -9517,7 +9216,6 @@
             <w:pPr>
               <w:keepNext w:val="0"/>
               <w:keepLines w:val="0"/>
-              <w:pageBreakBefore w:val="0"/>
               <w:widowControl w:val="0"/>
               <w:pBdr>
                 <w:top w:space="0" w:sz="0" w:val="nil"/>
@@ -9603,7 +9301,6 @@
             <w:pPr>
               <w:keepNext w:val="0"/>
               <w:keepLines w:val="0"/>
-              <w:pageBreakBefore w:val="0"/>
               <w:widowControl w:val="0"/>
               <w:pBdr>
                 <w:top w:space="0" w:sz="0" w:val="nil"/>
@@ -9659,7 +9356,6 @@
             <w:pPr>
               <w:keepNext w:val="1"/>
               <w:keepLines w:val="0"/>
-              <w:pageBreakBefore w:val="0"/>
               <w:widowControl w:val="1"/>
               <w:pBdr>
                 <w:top w:space="0" w:sz="0" w:val="nil"/>
@@ -9776,7 +9472,6 @@
             <w:pPr>
               <w:keepNext w:val="1"/>
               <w:keepLines w:val="0"/>
-              <w:pageBreakBefore w:val="0"/>
               <w:widowControl w:val="1"/>
               <w:pBdr>
                 <w:top w:space="0" w:sz="0" w:val="nil"/>
@@ -9818,7 +9513,6 @@
             <w:pPr>
               <w:keepNext w:val="1"/>
               <w:keepLines w:val="0"/>
-              <w:pageBreakBefore w:val="0"/>
               <w:widowControl w:val="1"/>
               <w:pBdr>
                 <w:top w:space="0" w:sz="0" w:val="nil"/>
@@ -9887,7 +9581,6 @@
             <w:pPr>
               <w:keepNext w:val="0"/>
               <w:keepLines w:val="0"/>
-              <w:pageBreakBefore w:val="0"/>
               <w:widowControl w:val="0"/>
               <w:pBdr>
                 <w:top w:space="0" w:sz="0" w:val="nil"/>
@@ -9942,7 +9635,6 @@
             <w:pPr>
               <w:keepNext w:val="1"/>
               <w:keepLines w:val="0"/>
-              <w:pageBreakBefore w:val="0"/>
               <w:widowControl w:val="1"/>
               <w:pBdr>
                 <w:top w:space="0" w:sz="0" w:val="nil"/>
@@ -10001,7 +9693,6 @@
             <w:pPr>
               <w:keepNext w:val="1"/>
               <w:keepLines w:val="0"/>
-              <w:pageBreakBefore w:val="0"/>
               <w:widowControl w:val="1"/>
               <w:pBdr>
                 <w:top w:space="0" w:sz="0" w:val="nil"/>
@@ -10043,7 +9734,6 @@
             <w:pPr>
               <w:keepNext w:val="1"/>
               <w:keepLines w:val="0"/>
-              <w:pageBreakBefore w:val="0"/>
               <w:widowControl w:val="1"/>
               <w:pBdr>
                 <w:top w:space="0" w:sz="0" w:val="nil"/>
@@ -10098,7 +9788,6 @@
             <w:pPr>
               <w:keepNext w:val="0"/>
               <w:keepLines w:val="0"/>
-              <w:pageBreakBefore w:val="0"/>
               <w:widowControl w:val="0"/>
               <w:pBdr>
                 <w:top w:space="0" w:sz="0" w:val="nil"/>
@@ -10162,7 +9851,6 @@
             <w:pPr>
               <w:keepNext w:val="1"/>
               <w:keepLines w:val="0"/>
-              <w:pageBreakBefore w:val="0"/>
               <w:widowControl w:val="1"/>
               <w:pBdr>
                 <w:top w:space="0" w:sz="0" w:val="nil"/>
@@ -10216,7 +9904,6 @@
             <w:pPr>
               <w:keepNext w:val="1"/>
               <w:keepLines w:val="0"/>
-              <w:pageBreakBefore w:val="0"/>
               <w:widowControl w:val="1"/>
               <w:pBdr>
                 <w:top w:space="0" w:sz="0" w:val="nil"/>
@@ -10258,7 +9945,6 @@
             <w:pPr>
               <w:keepNext w:val="1"/>
               <w:keepLines w:val="0"/>
-              <w:pageBreakBefore w:val="0"/>
               <w:widowControl w:val="1"/>
               <w:pBdr>
                 <w:top w:space="0" w:sz="0" w:val="nil"/>
@@ -10313,7 +9999,6 @@
             <w:pPr>
               <w:keepNext w:val="0"/>
               <w:keepLines w:val="0"/>
-              <w:pageBreakBefore w:val="0"/>
               <w:widowControl w:val="0"/>
               <w:pBdr>
                 <w:top w:space="0" w:sz="0" w:val="nil"/>
@@ -10377,7 +10062,6 @@
             <w:pPr>
               <w:keepNext w:val="1"/>
               <w:keepLines w:val="0"/>
-              <w:pageBreakBefore w:val="0"/>
               <w:widowControl w:val="1"/>
               <w:pBdr>
                 <w:top w:space="0" w:sz="0" w:val="nil"/>
@@ -10431,7 +10115,6 @@
             <w:pPr>
               <w:keepNext w:val="1"/>
               <w:keepLines w:val="0"/>
-              <w:pageBreakBefore w:val="0"/>
               <w:widowControl w:val="1"/>
               <w:pBdr>
                 <w:top w:space="0" w:sz="0" w:val="nil"/>
@@ -10473,7 +10156,6 @@
             <w:pPr>
               <w:keepNext w:val="1"/>
               <w:keepLines w:val="0"/>
-              <w:pageBreakBefore w:val="0"/>
               <w:widowControl w:val="1"/>
               <w:pBdr>
                 <w:top w:space="0" w:sz="0" w:val="nil"/>
@@ -10506,7 +10188,7 @@
                 <w:szCs w:val="22"/>
                 <w:rtl w:val="0"/>
               </w:rPr>
-              <w:t xml:space="preserve">Equipe formada pelos alunos Pedro Lucas e Ian Neves.</w:t>
+              <w:t xml:space="preserve">Equipe formada pelos alunos Pedro Lucas e Ian Moraes.</w:t>
             </w:r>
             <w:r>
               <w:rPr>
@@ -10528,7 +10210,6 @@
             <w:pPr>
               <w:keepNext w:val="0"/>
               <w:keepLines w:val="0"/>
-              <w:pageBreakBefore w:val="0"/>
               <w:widowControl w:val="0"/>
               <w:pBdr>
                 <w:top w:space="0" w:sz="0" w:val="nil"/>
@@ -10570,7 +10251,6 @@
             <w:pPr>
               <w:keepNext w:val="1"/>
               <w:keepLines w:val="0"/>
-              <w:pageBreakBefore w:val="0"/>
               <w:widowControl w:val="1"/>
               <w:pBdr>
                 <w:top w:space="0" w:sz="0" w:val="nil"/>
@@ -10646,7 +10326,6 @@
             <w:pPr>
               <w:keepNext w:val="1"/>
               <w:keepLines w:val="0"/>
-              <w:pageBreakBefore w:val="0"/>
               <w:widowControl w:val="1"/>
               <w:pBdr>
                 <w:top w:space="0" w:sz="0" w:val="nil"/>
@@ -10897,16 +10576,7 @@
                 <w:szCs w:val="24"/>
                 <w:rtl w:val="0"/>
               </w:rPr>
-              <w:t xml:space="preserve"> </w:t>
-            </w:r>
-            <w:r>
-              <w:rPr>
-                <w:b w:val="1"/>
-                <w:sz w:val="24"/>
-                <w:szCs w:val="24"/>
-                <w:rtl w:val="0"/>
-              </w:rPr>
-              <w:t xml:space="preserve">Situação </w:t>
+              <w:t xml:space="preserve"> Situação </w:t>
             </w:r>
           </w:p>
         </w:tc>
@@ -10980,11 +10650,6 @@
                 <w:rtl w:val="0"/>
               </w:rPr>
               <w:t xml:space="preserve">Classe, objetos, atributos, variáveis, constantes e métodos foram utilizados, por serem fundamentais para a programação orientada a objetos. Métodos com retorno const ou parâmetro const foram utilizados principalmente para o bom funcionamento do código em geral.</w:t>
-            </w:r>
-            <w:r>
-              <w:rPr>
-                <w:rtl w:val="0"/>
-              </w:rPr>
             </w:r>
           </w:p>
         </w:tc>
@@ -11896,11 +11561,6 @@
         </w:rPr>
         <w:t xml:space="preserve">Salienta-se que todos os requisitos foram cumpridos, com seus respectivos conceitos utilizados, seja em ampla escala ou em situações específicas. Em relação a isso, destaca-se que a implementação de padrões de projeto foi especialmente benéfica, dado que tal prática é de suma importância para o paradigma OO e seu conhecimento representa amadurecimento das habilidades necessárias a um bom programador. Nesse sentido, conclui-se que a execução e resultado do trabalho foram, considerando o intuito de aprendizado, muito satisfatórios.</w:t>
       </w:r>
-      <w:r>
-        <w:rPr>
-          <w:rtl w:val="0"/>
-        </w:rPr>
-      </w:r>
     </w:p>
     <w:p>
       <w:pPr>
@@ -12167,15 +11827,7 @@
           <w:szCs w:val="24"/>
           <w:rtl w:val="0"/>
         </w:rPr>
-        <w:t xml:space="preserve">Tabela 4. Lista de Atividades e Responsáveis</w:t>
-      </w:r>
-      <w:r>
-        <w:rPr>
-          <w:sz w:val="24"/>
-          <w:szCs w:val="24"/>
-          <w:rtl w:val="0"/>
-        </w:rPr>
-        <w:t xml:space="preserve">.</w:t>
+        <w:t xml:space="preserve">Tabela 4. Lista de Atividades e Responsáveis.</w:t>
       </w:r>
     </w:p>
     <w:tbl>
@@ -13086,14 +12738,14 @@
         <w:pStyle w:val="Heading1"/>
         <w:keepNext w:val="0"/>
         <w:spacing w:after="120" w:before="480" w:line="240" w:lineRule="auto"/>
-        <w:ind w:left="284"/>
+        <w:ind w:left="284" w:firstLine="0"/>
         <w:jc w:val="left"/>
         <w:rPr>
           <w:sz w:val="24"/>
           <w:szCs w:val="24"/>
         </w:rPr>
       </w:pPr>
-      <w:bookmarkStart w:colFirst="0" w:colLast="0" w:name="_e6j1gdl5szrx" w:id="6"/>
+      <w:bookmarkStart w:colFirst="0" w:colLast="0" w:name="_heading=h.3dy6vkm" w:id="6"/>
       <w:bookmarkEnd w:id="6"/>
       <w:r>
         <w:rPr>
@@ -13138,7 +12790,7 @@
           <w:u w:val="single"/>
         </w:rPr>
       </w:pPr>
-      <w:hyperlink r:id="rId9">
+      <w:hyperlink r:id="rId10">
         <w:r>
           <w:rPr>
             <w:color w:val="0000ff"/>
@@ -13174,7 +12826,7 @@
         </w:rPr>
         <w:t xml:space="preserve">[2] VONCK, Hilze. SFML 2.4 For Beginners - 12: Collision Detection (AABB). 2016. (19m36s). Acesso em: 08/10/2022. Disponível em: &lt;</w:t>
       </w:r>
-      <w:hyperlink r:id="rId10">
+      <w:hyperlink r:id="rId11">
         <w:r>
           <w:rPr>
             <w:color w:val="0000ff"/>
@@ -13212,7 +12864,7 @@
         </w:rPr>
         <w:t xml:space="preserve">[3] VONCK, Hilze. SFML 2.4 For Beginners - 9: Animation. 2016. (19m36s). Acesso em: 09/10/2022. Disponível em: &lt;</w:t>
       </w:r>
-      <w:hyperlink r:id="rId11">
+      <w:hyperlink r:id="rId12">
         <w:r>
           <w:rPr>
             <w:color w:val="1155cc"/>
@@ -13253,22 +12905,17 @@
         <w:pStyle w:val="Heading1"/>
         <w:keepNext w:val="0"/>
         <w:spacing w:after="120" w:before="480" w:line="240" w:lineRule="auto"/>
-        <w:ind w:left="284"/>
+        <w:ind w:left="284" w:firstLine="0"/>
         <w:jc w:val="left"/>
         <w:rPr/>
       </w:pPr>
-      <w:bookmarkStart w:colFirst="0" w:colLast="0" w:name="_u6axtbwu67nw" w:id="7"/>
+      <w:bookmarkStart w:colFirst="0" w:colLast="0" w:name="_heading=h.1t3h5sf" w:id="7"/>
       <w:bookmarkEnd w:id="7"/>
       <w:r>
         <w:rPr>
           <w:rtl w:val="0"/>
         </w:rPr>
         <w:t xml:space="preserve">REFERÊNCIAS UTILIZADAS NO DESENVOLVIMENTO</w:t>
-      </w:r>
-      <w:r>
-        <w:rPr>
-          <w:rtl w:val="0"/>
-        </w:rPr>
       </w:r>
     </w:p>
     <w:p>
@@ -13306,23 +12953,7 @@
           <w:szCs w:val="24"/>
           <w:rtl w:val="0"/>
         </w:rPr>
-        <w:t xml:space="preserve">[B] HORSTMANN, C. Conceitos de Computação com o Essencial de </w:t>
-      </w:r>
-      <w:r>
-        <w:rPr>
-          <w:sz w:val="24"/>
-          <w:szCs w:val="24"/>
-          <w:rtl w:val="0"/>
-        </w:rPr>
-        <w:t xml:space="preserve">C++,</w:t>
-      </w:r>
-      <w:r>
-        <w:rPr>
-          <w:sz w:val="24"/>
-          <w:szCs w:val="24"/>
-          <w:rtl w:val="0"/>
-        </w:rPr>
-        <w:t xml:space="preserve"> 3ª edição, Bookman, 2003, ISBN 0-471-16437-2.</w:t>
+        <w:t xml:space="preserve">[B] HORSTMANN, C. Conceitos de Computação com o Essencial de C++, 3ª edição, Bookman, 2003, ISBN 0-471-16437-2.</w:t>
       </w:r>
     </w:p>
     <w:p>
@@ -13341,23 +12972,7 @@
           <w:szCs w:val="24"/>
           <w:rtl w:val="0"/>
         </w:rPr>
-        <w:t xml:space="preserve">[C] DEITEL, H. M.; DEITEL, P. J. </w:t>
-      </w:r>
-      <w:r>
-        <w:rPr>
-          <w:sz w:val="24"/>
-          <w:szCs w:val="24"/>
-          <w:rtl w:val="0"/>
-        </w:rPr>
-        <w:t xml:space="preserve">C++</w:t>
-      </w:r>
-      <w:r>
-        <w:rPr>
-          <w:sz w:val="24"/>
-          <w:szCs w:val="24"/>
-          <w:rtl w:val="0"/>
-        </w:rPr>
-        <w:t xml:space="preserve"> Como Programar. 5ª Edição. Bookman. 2006.</w:t>
+        <w:t xml:space="preserve">[C] DEITEL, H. M.; DEITEL, P. J. C++ Como Programar. 5ª Edição. Bookman. 2006.</w:t>
       </w:r>
     </w:p>
     <w:p>
@@ -13389,7 +13004,7 @@
           <w:szCs w:val="24"/>
         </w:rPr>
       </w:pPr>
-      <w:hyperlink r:id="rId12">
+      <w:hyperlink r:id="rId13">
         <w:r>
           <w:rPr>
             <w:color w:val="0000ff"/>
@@ -13431,7 +13046,7 @@
         <w:ind w:left="720" w:hanging="360"/>
       </w:pPr>
       <w:rPr>
-        <w:rFonts w:ascii="Noto Sans Symbols" w:cs="Noto Sans Symbols" w:eastAsia="Noto Sans Symbols" w:hAnsi="Noto Sans Symbols"/>
+        <w:rFonts w:ascii="Noto Sans" w:cs="Noto Sans" w:eastAsia="Noto Sans" w:hAnsi="Noto Sans"/>
       </w:rPr>
     </w:lvl>
     <w:lvl w:ilvl="1">
@@ -13455,7 +13070,7 @@
         <w:ind w:left="2160" w:hanging="360"/>
       </w:pPr>
       <w:rPr>
-        <w:rFonts w:ascii="Noto Sans Symbols" w:cs="Noto Sans Symbols" w:eastAsia="Noto Sans Symbols" w:hAnsi="Noto Sans Symbols"/>
+        <w:rFonts w:ascii="Noto Sans" w:cs="Noto Sans" w:eastAsia="Noto Sans" w:hAnsi="Noto Sans"/>
       </w:rPr>
     </w:lvl>
     <w:lvl w:ilvl="3">
@@ -13467,7 +13082,7 @@
         <w:ind w:left="2880" w:hanging="360"/>
       </w:pPr>
       <w:rPr>
-        <w:rFonts w:ascii="Noto Sans Symbols" w:cs="Noto Sans Symbols" w:eastAsia="Noto Sans Symbols" w:hAnsi="Noto Sans Symbols"/>
+        <w:rFonts w:ascii="Noto Sans" w:cs="Noto Sans" w:eastAsia="Noto Sans" w:hAnsi="Noto Sans"/>
       </w:rPr>
     </w:lvl>
     <w:lvl w:ilvl="4">
@@ -13491,7 +13106,7 @@
         <w:ind w:left="4320" w:hanging="360"/>
       </w:pPr>
       <w:rPr>
-        <w:rFonts w:ascii="Noto Sans Symbols" w:cs="Noto Sans Symbols" w:eastAsia="Noto Sans Symbols" w:hAnsi="Noto Sans Symbols"/>
+        <w:rFonts w:ascii="Noto Sans" w:cs="Noto Sans" w:eastAsia="Noto Sans" w:hAnsi="Noto Sans"/>
       </w:rPr>
     </w:lvl>
     <w:lvl w:ilvl="6">
@@ -13503,7 +13118,7 @@
         <w:ind w:left="5040" w:hanging="360"/>
       </w:pPr>
       <w:rPr>
-        <w:rFonts w:ascii="Noto Sans Symbols" w:cs="Noto Sans Symbols" w:eastAsia="Noto Sans Symbols" w:hAnsi="Noto Sans Symbols"/>
+        <w:rFonts w:ascii="Noto Sans" w:cs="Noto Sans" w:eastAsia="Noto Sans" w:hAnsi="Noto Sans"/>
       </w:rPr>
     </w:lvl>
     <w:lvl w:ilvl="7">
@@ -13527,7 +13142,7 @@
         <w:ind w:left="6480" w:hanging="360"/>
       </w:pPr>
       <w:rPr>
-        <w:rFonts w:ascii="Noto Sans Symbols" w:cs="Noto Sans Symbols" w:eastAsia="Noto Sans Symbols" w:hAnsi="Noto Sans Symbols"/>
+        <w:rFonts w:ascii="Noto Sans" w:cs="Noto Sans" w:eastAsia="Noto Sans" w:hAnsi="Noto Sans"/>
       </w:rPr>
     </w:lvl>
   </w:abstractNum>
@@ -13646,6 +13261,167 @@
       <w:sz w:val="28"/>
       <w:szCs w:val="28"/>
     </w:rPr>
+  </w:style>
+  <w:style w:type="paragraph" w:styleId="Normal" w:default="1">
+    <w:name w:val="normal"/>
+  </w:style>
+  <w:style w:type="table" w:styleId="TableNormal" w:default="1">
+    <w:name w:val="Table Normal"/>
+  </w:style>
+  <w:style w:type="paragraph" w:styleId="Heading1">
+    <w:name w:val="heading 1"/>
+    <w:basedOn w:val="Normal"/>
+    <w:next w:val="Normal"/>
+    <w:pPr>
+      <w:keepNext w:val="1"/>
+      <w:jc w:val="both"/>
+    </w:pPr>
+    <w:rPr>
+      <w:b w:val="1"/>
+      <w:sz w:val="24"/>
+      <w:szCs w:val="24"/>
+    </w:rPr>
+  </w:style>
+  <w:style w:type="paragraph" w:styleId="Heading2">
+    <w:name w:val="heading 2"/>
+    <w:basedOn w:val="Normal"/>
+    <w:next w:val="Normal"/>
+    <w:pPr>
+      <w:keepNext w:val="1"/>
+    </w:pPr>
+    <w:rPr>
+      <w:sz w:val="24"/>
+      <w:szCs w:val="24"/>
+    </w:rPr>
+  </w:style>
+  <w:style w:type="paragraph" w:styleId="Heading3">
+    <w:name w:val="heading 3"/>
+    <w:basedOn w:val="Normal"/>
+    <w:next w:val="Normal"/>
+    <w:pPr>
+      <w:keepNext w:val="1"/>
+      <w:jc w:val="center"/>
+    </w:pPr>
+    <w:rPr>
+      <w:b w:val="1"/>
+    </w:rPr>
+  </w:style>
+  <w:style w:type="paragraph" w:styleId="Heading4">
+    <w:name w:val="heading 4"/>
+    <w:basedOn w:val="Normal"/>
+    <w:next w:val="Normal"/>
+    <w:pPr>
+      <w:keepNext w:val="1"/>
+      <w:jc w:val="both"/>
+    </w:pPr>
+    <w:rPr>
+      <w:sz w:val="24"/>
+      <w:szCs w:val="24"/>
+    </w:rPr>
+  </w:style>
+  <w:style w:type="paragraph" w:styleId="Heading5">
+    <w:name w:val="heading 5"/>
+    <w:basedOn w:val="Normal"/>
+    <w:next w:val="Normal"/>
+    <w:pPr>
+      <w:keepNext w:val="1"/>
+      <w:jc w:val="center"/>
+    </w:pPr>
+    <w:rPr>
+      <w:b w:val="1"/>
+      <w:color w:val="0000ff"/>
+      <w:sz w:val="24"/>
+      <w:szCs w:val="24"/>
+    </w:rPr>
+  </w:style>
+  <w:style w:type="paragraph" w:styleId="Heading6">
+    <w:name w:val="heading 6"/>
+    <w:basedOn w:val="Normal"/>
+    <w:next w:val="Normal"/>
+    <w:pPr>
+      <w:keepNext w:val="1"/>
+      <w:jc w:val="center"/>
+    </w:pPr>
+    <w:rPr>
+      <w:sz w:val="24"/>
+      <w:szCs w:val="24"/>
+    </w:rPr>
+  </w:style>
+  <w:style w:type="paragraph" w:styleId="Title">
+    <w:name w:val="Title"/>
+    <w:basedOn w:val="Normal"/>
+    <w:next w:val="Normal"/>
+    <w:pPr>
+      <w:jc w:val="center"/>
+    </w:pPr>
+    <w:rPr>
+      <w:b w:val="1"/>
+      <w:sz w:val="28"/>
+      <w:szCs w:val="28"/>
+    </w:rPr>
+  </w:style>
+  <w:style w:type="paragraph" w:styleId="Subtitle">
+    <w:name w:val="Subtitle"/>
+    <w:basedOn w:val="Normal"/>
+    <w:next w:val="Normal"/>
+    <w:pPr>
+      <w:keepNext w:val="1"/>
+      <w:keepLines w:val="1"/>
+      <w:jc w:val="center"/>
+    </w:pPr>
+    <w:rPr/>
+  </w:style>
+  <w:style w:type="table" w:styleId="Table1">
+    <w:basedOn w:val="TableNormal"/>
+    <w:tblPr>
+      <w:tblStyleRowBandSize w:val="1"/>
+      <w:tblStyleColBandSize w:val="1"/>
+      <w:tblCellMar>
+        <w:top w:w="0.0" w:type="dxa"/>
+        <w:left w:w="70.0" w:type="dxa"/>
+        <w:bottom w:w="0.0" w:type="dxa"/>
+        <w:right w:w="70.0" w:type="dxa"/>
+      </w:tblCellMar>
+    </w:tblPr>
+  </w:style>
+  <w:style w:type="table" w:styleId="Table2">
+    <w:basedOn w:val="TableNormal"/>
+    <w:tblPr>
+      <w:tblStyleRowBandSize w:val="1"/>
+      <w:tblStyleColBandSize w:val="1"/>
+      <w:tblCellMar>
+        <w:top w:w="0.0" w:type="dxa"/>
+        <w:left w:w="70.0" w:type="dxa"/>
+        <w:bottom w:w="0.0" w:type="dxa"/>
+        <w:right w:w="70.0" w:type="dxa"/>
+      </w:tblCellMar>
+    </w:tblPr>
+  </w:style>
+  <w:style w:type="table" w:styleId="Table3">
+    <w:basedOn w:val="TableNormal"/>
+    <w:tblPr>
+      <w:tblStyleRowBandSize w:val="1"/>
+      <w:tblStyleColBandSize w:val="1"/>
+      <w:tblCellMar>
+        <w:top w:w="0.0" w:type="dxa"/>
+        <w:left w:w="70.0" w:type="dxa"/>
+        <w:bottom w:w="0.0" w:type="dxa"/>
+        <w:right w:w="70.0" w:type="dxa"/>
+      </w:tblCellMar>
+    </w:tblPr>
+  </w:style>
+  <w:style w:type="table" w:styleId="Table4">
+    <w:basedOn w:val="TableNormal"/>
+    <w:tblPr>
+      <w:tblStyleRowBandSize w:val="1"/>
+      <w:tblStyleColBandSize w:val="1"/>
+      <w:tblCellMar>
+        <w:top w:w="0.0" w:type="dxa"/>
+        <w:left w:w="70.0" w:type="dxa"/>
+        <w:bottom w:w="0.0" w:type="dxa"/>
+        <w:right w:w="70.0" w:type="dxa"/>
+      </w:tblCellMar>
+    </w:tblPr>
   </w:style>
   <w:style w:type="paragraph" w:styleId="Subtitle">
     <w:name w:val="Subtitle"/>
@@ -14031,4 +13807,19 @@
   </a:objectDefaults>
   <a:extraClrSchemeLst/>
 </a:theme>
+</file>
+
+<file path=customXML/item1.xml><?xml version="1.0" encoding="utf-8"?>
+<go:gDocsCustomXmlDataStorage xmlns:go="http://customooxmlschemas.google.com/" xmlns:r="http://schemas.openxmlformats.org/officeDocument/2006/relationships">
+  <go:docsCustomData xmlns:go="http://customooxmlschemas.google.com/" roundtripDataSignature="AMtx7mheYlFyLmZYxo6GUAKfQOZ6J8HkXQ==">AMUW2mXnPGOQ38zd+29ryz4YYnvhgnl6oD7Fg75lUPhVkrTl4X+zD90s1iLF33YwRcXIvTig6QjBGMVNuoYSMyQ762wrFy2RFYhMrNvQImrHJXnPj3nM4i5Sx4MNTH9v3wrETEl/8Lxjf60buKECYeVIGxbigpD5c4QPArUQ6DayBkJ3C5CBLh7zO5UsiHFo1dSlUTCiczS7FbAqAs8X1PROZKWt4RRoSomxx0uFDsZIs1whjWRNHW8=</go:docsCustomData>
+</go:gDocsCustomXmlDataStorage>
+</file>
+
+<file path=customXML/itemProps1.xml><?xml version="1.0" encoding="utf-8"?>
+<ds:datastoreItem xmlns:ds="http://schemas.openxmlformats.org/officeDocument/2006/customXml" ds:itemID="{11111111-1234-1234-1234-123412341234}">
+  <ds:schemaRefs>
+    <ds:schemaRef ds:uri="http://schemas.openxmlformats.org/officeDocument/2006/relationships"/>
+    <ds:schemaRef ds:uri="http://customooxmlschemas.google.com/"/>
+  </ds:schemaRefs>
+</ds:datastoreItem>
 </file>
</xml_diff>